<commit_message>
update program flow chart
</commit_message>
<xml_diff>
--- a/SWM190定制UserBoot说明书.docx
+++ b/SWM190定制UserBoot说明书.docx
@@ -904,7 +904,7 @@
           <w:szCs w:val="24"/>
         </w:rPr>
         <w:object>
-          <v:shape id="_x0000_i1026" o:spt="75" type="#_x0000_t75" style="height:509.25pt;width:373.5pt;" o:ole="t" filled="f" o:preferrelative="t" stroked="f" coordsize="21600,21600">
+          <v:shape id="_x0000_i1027" o:spt="75" type="#_x0000_t75" style="height:663.8pt;width:415.05pt;" o:ole="t" filled="f" o:preferrelative="t" stroked="f" coordsize="21600,21600">
             <v:path/>
             <v:fill on="f" focussize="0,0"/>
             <v:stroke on="f"/>
@@ -913,111 +913,13 @@
             <w10:wrap type="none"/>
             <w10:anchorlock/>
           </v:shape>
-          <o:OLEObject Type="Embed" ProgID="Visio.Drawing.11" ShapeID="_x0000_i1026" DrawAspect="Content" ObjectID="_1468075726" r:id="rId9">
+          <o:OLEObject Type="Embed" ProgID="Visio.Drawing.15" ShapeID="_x0000_i1027" DrawAspect="Content" ObjectID="_1468075726" r:id="rId9">
             <o:LockedField>false</o:LockedField>
           </o:OLEObject>
         </w:object>
       </w:r>
-    </w:p>
-    <w:p>
-      <w:pPr>
-        <w:rPr>
-          <w:rFonts w:asciiTheme="minorEastAsia" w:hAnsiTheme="minorEastAsia"/>
-          <w:sz w:val="24"/>
-          <w:szCs w:val="24"/>
-        </w:rPr>
-      </w:pPr>
-    </w:p>
-    <w:p>
-      <w:pPr>
-        <w:rPr>
-          <w:rFonts w:hint="default" w:asciiTheme="minorEastAsia" w:hAnsiTheme="minorEastAsia" w:eastAsiaTheme="minorEastAsia"/>
-          <w:sz w:val="24"/>
-          <w:szCs w:val="24"/>
-          <w:lang w:val="en-US" w:eastAsia="zh-CN"/>
-        </w:rPr>
-      </w:pPr>
-      <w:r>
-        <w:rPr>
-          <w:rFonts w:hint="eastAsia" w:asciiTheme="minorEastAsia" w:hAnsiTheme="minorEastAsia"/>
-          <w:sz w:val="24"/>
-          <w:szCs w:val="24"/>
-          <w:lang w:val="en-US" w:eastAsia="zh-CN"/>
-        </w:rPr>
-        <w:t>注意：上电执行UserBoot需要PB0引脚接VDD</w:t>
-      </w:r>
-    </w:p>
-    <w:p>
-      <w:pPr>
-        <w:rPr>
-          <w:rFonts w:asciiTheme="minorEastAsia" w:hAnsiTheme="minorEastAsia"/>
-          <w:sz w:val="24"/>
-          <w:szCs w:val="24"/>
-        </w:rPr>
-      </w:pPr>
-    </w:p>
-    <w:p>
-      <w:pPr>
-        <w:rPr>
-          <w:rFonts w:asciiTheme="minorEastAsia" w:hAnsiTheme="minorEastAsia"/>
-          <w:sz w:val="24"/>
-          <w:szCs w:val="24"/>
-        </w:rPr>
-      </w:pPr>
-    </w:p>
-    <w:p>
-      <w:pPr>
-        <w:rPr>
-          <w:rFonts w:asciiTheme="minorEastAsia" w:hAnsiTheme="minorEastAsia"/>
-          <w:sz w:val="24"/>
-          <w:szCs w:val="24"/>
-        </w:rPr>
-      </w:pPr>
-    </w:p>
-    <w:p>
-      <w:pPr>
-        <w:rPr>
-          <w:rFonts w:asciiTheme="minorEastAsia" w:hAnsiTheme="minorEastAsia"/>
-          <w:sz w:val="24"/>
-          <w:szCs w:val="24"/>
-        </w:rPr>
-      </w:pPr>
-    </w:p>
-    <w:p>
-      <w:pPr>
-        <w:rPr>
-          <w:rFonts w:asciiTheme="minorEastAsia" w:hAnsiTheme="minorEastAsia"/>
-          <w:sz w:val="24"/>
-          <w:szCs w:val="24"/>
-        </w:rPr>
-      </w:pPr>
-    </w:p>
-    <w:p>
-      <w:pPr>
-        <w:rPr>
-          <w:rFonts w:asciiTheme="minorEastAsia" w:hAnsiTheme="minorEastAsia"/>
-          <w:sz w:val="24"/>
-          <w:szCs w:val="24"/>
-        </w:rPr>
-      </w:pPr>
-    </w:p>
-    <w:p>
-      <w:pPr>
-        <w:rPr>
-          <w:rFonts w:asciiTheme="minorEastAsia" w:hAnsiTheme="minorEastAsia"/>
-          <w:sz w:val="24"/>
-          <w:szCs w:val="24"/>
-        </w:rPr>
-      </w:pPr>
-    </w:p>
-    <w:p>
-      <w:pPr>
-        <w:rPr>
-          <w:rFonts w:asciiTheme="minorEastAsia" w:hAnsiTheme="minorEastAsia"/>
-          <w:sz w:val="24"/>
-          <w:szCs w:val="24"/>
-        </w:rPr>
-      </w:pPr>
+      <w:bookmarkStart w:id="1" w:name="_GoBack"/>
+      <w:bookmarkEnd w:id="1"/>
     </w:p>
     <w:p>
       <w:pPr>
@@ -1483,8 +1385,6 @@
           <w:lang w:val="en-US" w:eastAsia="zh-CN"/>
         </w:rPr>
       </w:pPr>
-      <w:bookmarkStart w:id="1" w:name="_GoBack"/>
-      <w:bookmarkEnd w:id="1"/>
     </w:p>
     <w:sectPr>
       <w:pgSz w:w="11906" w:h="16838"/>

</xml_diff>